<commit_message>
final, initial JGLR submission
</commit_message>
<xml_diff>
--- a/manuscript/JGLR-Submission/Coregonine-LarvalTemp-JGLR-CoverLetter.docx
+++ b/manuscript/JGLR-Submission/Coregonine-LarvalTemp-JGLR-CoverLetter.docx
@@ -41,7 +41,7 @@
           <w:sz w:val="24"/>
           <w:szCs w:val="24"/>
         </w:rPr>
-        <w:t>30 June 2021</w:t>
+        <w:t>1 July 2021</w:t>
       </w:r>
       <w:r>
         <w:rPr>
@@ -115,7 +115,25 @@
           <w:sz w:val="24"/>
           <w:szCs w:val="24"/>
         </w:rPr>
-        <w:t>Please consider our manuscript entitled “Effects of warming winter embryo incubation temperatures on larval cisco (Coregonus artedi) survival, growth, and critical thermal maximum” for review as a full-length article.</w:t>
+        <w:t>Please consider our manuscript entitled “Effects of warming winter embryo incubation temperatures on larval cisco (</w:t>
+      </w:r>
+      <w:r>
+        <w:rPr>
+          <w:rFonts w:ascii="Times New Roman" w:hAnsi="Times New Roman" w:cs="Times New Roman"/>
+          <w:i/>
+          <w:iCs/>
+          <w:sz w:val="24"/>
+          <w:szCs w:val="24"/>
+        </w:rPr>
+        <w:t>Coregonus artedi</w:t>
+      </w:r>
+      <w:r>
+        <w:rPr>
+          <w:rFonts w:ascii="Times New Roman" w:hAnsi="Times New Roman" w:cs="Times New Roman"/>
+          <w:sz w:val="24"/>
+          <w:szCs w:val="24"/>
+        </w:rPr>
+        <w:t>) survival, growth, and critical thermal maximum” for review as a full-length article.</w:t>
       </w:r>
     </w:p>
     <w:p>

</xml_diff>